<commit_message>
Adding more commands like update, delete, alter
</commit_message>
<xml_diff>
--- a/SQL_Notes.docx
+++ b/SQL_Notes.docx
@@ -461,16 +461,98 @@
       </w:r>
     </w:p>
     <w:p>
+      <w:r>
+        <w:rPr>
+          <w:b/>
+        </w:rPr>
+        <w:t xml:space="preserve">Default </w:t>
+      </w:r>
+      <w:r>
+        <w:t>:- if no value inserted then table will insert deaflut value in it</w:t>
+      </w:r>
+    </w:p>
+    <w:p>
+      <w:pPr>
+        <w:rPr>
+          <w:b/>
+        </w:rPr>
+      </w:pPr>
+      <w:r>
+        <w:rPr>
+          <w:b/>
+        </w:rPr>
+        <w:t>-----------------------------------------------------------------------------</w:t>
+      </w:r>
+    </w:p>
+    <w:p>
+      <w:r>
+        <w:t>• ALTER TABLE table_name DROP (coumn_name);</w:t>
+      </w:r>
+    </w:p>
+    <w:p>
+      <w:r>
+        <w:t>• ALTER TABLE table_name MODIFY coumn_name VARHCAR (100);</w:t>
+      </w:r>
+    </w:p>
+    <w:p/>
+    <w:p>
+      <w:pPr>
+        <w:rPr>
+          <w:b/>
+        </w:rPr>
+      </w:pPr>
+      <w:r>
+        <w:rPr>
+          <w:b/>
+        </w:rPr>
+        <w:t>Add mulitple rows</w:t>
+      </w:r>
+    </w:p>
+    <w:p>
+      <w:r>
+        <w:t>• INSERT INTO table_name (coumn1_name, coumn2_name, column3_name)  VALUES</w:t>
+      </w:r>
+    </w:p>
+    <w:p>
+      <w:r>
+        <w:t>( value1, value2, value3),</w:t>
+      </w:r>
+    </w:p>
+    <w:p>
+      <w:r>
+        <w:t>( value1, value2, value3),</w:t>
+      </w:r>
+    </w:p>
+    <w:p>
+      <w:r>
+        <w:t>( value1, value2, value3);</w:t>
+      </w:r>
+    </w:p>
+    <w:p>
       <w:bookmarkStart w:id="0" w:name="_GoBack"/>
-      <w:r>
-        <w:rPr>
-          <w:b/>
-        </w:rPr>
-        <w:t xml:space="preserve">Default </w:t>
-      </w:r>
       <w:bookmarkEnd w:id="0"/>
-      <w:r>
-        <w:t>:- if no value inserted then table will insert deaflut value in it</w:t>
+    </w:p>
+    <w:p>
+      <w:pPr>
+        <w:rPr>
+          <w:b/>
+        </w:rPr>
+      </w:pPr>
+      <w:r>
+        <w:rPr>
+          <w:b/>
+        </w:rPr>
+        <w:t>INSERT INTO SELECT statement</w:t>
+      </w:r>
+    </w:p>
+    <w:p>
+      <w:r>
+        <w:t>• INSERT INTO table_name (coumn_name)</w:t>
+      </w:r>
+    </w:p>
+    <w:p>
+      <w:r>
+        <w:t>SELECT column_name FROM source_table;</w:t>
       </w:r>
     </w:p>
     <w:p/>
@@ -878,6 +960,7 @@
   <w:style w:type="paragraph" w:default="1" w:styleId="Normal">
     <w:name w:val="Normal"/>
     <w:qFormat/>
+    <w:rsid w:val="003E40F1"/>
   </w:style>
   <w:style w:type="character" w:default="1" w:styleId="DefaultParagraphFont">
     <w:name w:val="Default Paragraph Font"/>

</xml_diff>